<commit_message>
Candidate class list - product backlog sooon
Candidate class list
i do not have anything else to add to it
wait for the product backlog :D
</commit_message>
<xml_diff>
--- a/System development files/Candidate class list and product backlog.docx
+++ b/System development files/Candidate class list and product backlog.docx
@@ -12,7 +12,13 @@
         </w:sectPr>
       </w:pPr>
       <w:r>
-        <w:t xml:space="preserve">The candidate class list represent a list with all the possible </w:t>
+        <w:t>The candidate class list represent</w:t>
+      </w:r>
+      <w:r>
+        <w:t>s</w:t>
+      </w:r>
+      <w:r>
+        <w:t xml:space="preserve"> a list with all the possible </w:t>
       </w:r>
       <w:r>
         <w:t>class</w:t>
@@ -37,6 +43,12 @@
       </w:r>
       <w:r>
         <w:t>.</w:t>
+      </w:r>
+      <w:r>
+        <w:t xml:space="preserve">  This list represent only a part of the possible classes that can be used in the actual system. Some other names can be added later if needed. Also, </w:t>
+      </w:r>
+      <w:r>
+        <w:t>a class with the same name is not required for every noun in the table.</w:t>
       </w:r>
       <w:bookmarkStart w:id="0" w:name="_GoBack"/>
       <w:bookmarkEnd w:id="0"/>
@@ -187,14 +199,12 @@
             <w:tcW w:w="3116" w:type="dxa"/>
           </w:tcPr>
           <w:p>
-            <w:proofErr w:type="spellStart"/>
             <w:r>
               <w:t>CheckI</w:t>
             </w:r>
             <w:r>
               <w:t>n</w:t>
             </w:r>
-            <w:proofErr w:type="spellEnd"/>
           </w:p>
         </w:tc>
         <w:tc>
@@ -237,6 +247,9 @@
             <w:r>
               <w:t>Statistic</w:t>
             </w:r>
+            <w:r>
+              <w:t>s</w:t>
+            </w:r>
           </w:p>
         </w:tc>
         <w:tc>
@@ -265,13 +278,21 @@
           <w:tcPr>
             <w:tcW w:w="3117" w:type="dxa"/>
           </w:tcPr>
-          <w:p/>
-        </w:tc>
-        <w:tc>
-          <w:tcPr>
-            <w:tcW w:w="3117" w:type="dxa"/>
-          </w:tcPr>
-          <w:p/>
+          <w:p>
+            <w:r>
+              <w:t>Order Line</w:t>
+            </w:r>
+          </w:p>
+        </w:tc>
+        <w:tc>
+          <w:tcPr>
+            <w:tcW w:w="3117" w:type="dxa"/>
+          </w:tcPr>
+          <w:p>
+            <w:r>
+              <w:t>Course</w:t>
+            </w:r>
+          </w:p>
         </w:tc>
       </w:tr>
       <w:tr>
@@ -279,7 +300,11 @@
           <w:tcPr>
             <w:tcW w:w="3116" w:type="dxa"/>
           </w:tcPr>
-          <w:p/>
+          <w:p>
+            <w:r>
+              <w:t>Snack</w:t>
+            </w:r>
+          </w:p>
         </w:tc>
         <w:tc>
           <w:tcPr>
@@ -296,11 +321,7 @@
       </w:tr>
     </w:tbl>
     <w:p/>
-    <w:p>
-      <w:r>
-        <w:t>From this list only the most relevant and useful class names should end up in the actual system.</w:t>
-      </w:r>
-    </w:p>
+    <w:p/>
     <w:sectPr>
       <w:type w:val="continuous"/>
       <w:pgSz w:w="12240" w:h="15840"/>

</xml_diff>